<commit_message>
update and upload data
</commit_message>
<xml_diff>
--- a/AIMS assignment 2.docx
+++ b/AIMS assignment 2.docx
@@ -486,7 +486,19 @@
         <w:rPr>
           <w:rFonts w:ascii="Times" w:hAnsi="Times"/>
         </w:rPr>
-        <w:t>subset the results from the 50</w:t>
+        <w:t xml:space="preserve">subset the results from the </w:t>
+      </w:r>
+      <w:r>
+        <w:rPr>
+          <w:rFonts w:ascii="Times" w:hAnsi="Times"/>
+        </w:rPr>
+        <w:t>20</w:t>
+      </w:r>
+      <w:r>
+        <w:rPr>
+          <w:rFonts w:ascii="Times" w:hAnsi="Times"/>
+        </w:rPr>
+        <w:t>0</w:t>
       </w:r>
       <w:r>
         <w:rPr>
@@ -512,13 +524,12 @@
       <w:r>
         <w:rPr>
           <w:rFonts w:ascii="Times" w:hAnsi="Times"/>
-          <w:noProof/>
         </w:rPr>
         <w:drawing>
-          <wp:inline distT="0" distB="0" distL="0" distR="0" wp14:anchorId="2E65F8A5" wp14:editId="71A3A103">
-            <wp:extent cx="5943600" cy="1104900"/>
-            <wp:effectExtent l="0" t="0" r="0" b="0"/>
-            <wp:docPr id="510340090" name="Picture 1"/>
+          <wp:inline distT="0" distB="0" distL="0" distR="0" wp14:anchorId="001BC472" wp14:editId="27D7AA5C">
+            <wp:extent cx="5943600" cy="1457325"/>
+            <wp:effectExtent l="0" t="0" r="0" b="3175"/>
+            <wp:docPr id="1944331857" name="Picture 1"/>
             <wp:cNvGraphicFramePr>
               <a:graphicFrameLocks xmlns:a="http://schemas.openxmlformats.org/drawingml/2006/main" noChangeAspect="1"/>
             </wp:cNvGraphicFramePr>
@@ -526,7 +537,7 @@
               <a:graphicData uri="http://schemas.openxmlformats.org/drawingml/2006/picture">
                 <pic:pic xmlns:pic="http://schemas.openxmlformats.org/drawingml/2006/picture">
                   <pic:nvPicPr>
-                    <pic:cNvPr id="510340090" name=""/>
+                    <pic:cNvPr id="1944331857" name=""/>
                     <pic:cNvPicPr/>
                   </pic:nvPicPr>
                   <pic:blipFill>
@@ -538,7 +549,7 @@
                   <pic:spPr>
                     <a:xfrm>
                       <a:off x="0" y="0"/>
-                      <a:ext cx="5943600" cy="1104900"/>
+                      <a:ext cx="5943600" cy="1457325"/>
                     </a:xfrm>
                     <a:prstGeom prst="rect">
                       <a:avLst/>
@@ -578,48 +589,338 @@
         <w:rPr>
           <w:rFonts w:ascii="Times" w:hAnsi="Times"/>
         </w:rPr>
-        <w:t>Run the model through this line and paste the figure below:</w:t>
-      </w:r>
-    </w:p>
-    <w:p>
-      <w:pPr>
-        <w:jc w:val="both"/>
-        <w:rPr>
-          <w:rFonts w:ascii="Times" w:hAnsi="Times"/>
-        </w:rPr>
-      </w:pPr>
-    </w:p>
-    <w:p>
-      <w:pPr>
-        <w:jc w:val="both"/>
-        <w:rPr>
-          <w:rFonts w:ascii="Times" w:hAnsi="Times"/>
-        </w:rPr>
-      </w:pPr>
-    </w:p>
-    <w:p>
-      <w:pPr>
-        <w:jc w:val="both"/>
-        <w:rPr>
-          <w:rFonts w:ascii="Times" w:hAnsi="Times"/>
-        </w:rPr>
-      </w:pPr>
-    </w:p>
-    <w:p>
-      <w:pPr>
-        <w:jc w:val="both"/>
-        <w:rPr>
-          <w:rFonts w:ascii="Times" w:hAnsi="Times"/>
-        </w:rPr>
-      </w:pPr>
-    </w:p>
-    <w:p>
-      <w:pPr>
-        <w:jc w:val="both"/>
-        <w:rPr>
-          <w:rFonts w:ascii="Times" w:hAnsi="Times"/>
-        </w:rPr>
-      </w:pPr>
+        <w:t>Run the model through this line and paste the figure</w:t>
+      </w:r>
+      <w:r>
+        <w:rPr>
+          <w:rFonts w:ascii="Times" w:hAnsi="Times"/>
+        </w:rPr>
+        <w:t>s</w:t>
+      </w:r>
+      <w:r>
+        <w:rPr>
+          <w:rFonts w:ascii="Times" w:hAnsi="Times"/>
+        </w:rPr>
+        <w:t xml:space="preserve"> </w:t>
+      </w:r>
+      <w:r>
+        <w:rPr>
+          <w:rFonts w:ascii="Times" w:hAnsi="Times"/>
+        </w:rPr>
+        <w:t xml:space="preserve">showing the overall epidemic curve, and the map at </w:t>
+      </w:r>
+      <w:r>
+        <w:rPr>
+          <w:rFonts w:ascii="Times" w:hAnsi="Times"/>
+        </w:rPr>
+        <w:t>50</w:t>
+      </w:r>
+      <w:r>
+        <w:rPr>
+          <w:rFonts w:ascii="Times" w:hAnsi="Times"/>
+        </w:rPr>
+        <w:t xml:space="preserve"> and </w:t>
+      </w:r>
+      <w:r>
+        <w:rPr>
+          <w:rFonts w:ascii="Times" w:hAnsi="Times"/>
+        </w:rPr>
+        <w:t>200</w:t>
+      </w:r>
+      <w:r>
+        <w:rPr>
+          <w:rFonts w:ascii="Times" w:hAnsi="Times"/>
+        </w:rPr>
+        <w:t xml:space="preserve"> days, </w:t>
+      </w:r>
+      <w:r>
+        <w:rPr>
+          <w:rFonts w:ascii="Times" w:hAnsi="Times"/>
+        </w:rPr>
+        <w:t>below</w:t>
+      </w:r>
+      <w:r>
+        <w:rPr>
+          <w:rFonts w:ascii="Times" w:hAnsi="Times"/>
+        </w:rPr>
+        <w:t xml:space="preserve"> (you will need to edit the code slightly to plot the 50</w:t>
+      </w:r>
+      <w:r>
+        <w:rPr>
+          <w:rFonts w:ascii="Times" w:hAnsi="Times"/>
+          <w:vertAlign w:val="superscript"/>
+        </w:rPr>
+        <w:t>th</w:t>
+      </w:r>
+      <w:r>
+        <w:rPr>
+          <w:rFonts w:ascii="Times" w:hAnsi="Times"/>
+        </w:rPr>
+        <w:t xml:space="preserve"> day’s data)</w:t>
+      </w:r>
+      <w:r>
+        <w:rPr>
+          <w:rFonts w:ascii="Times" w:hAnsi="Times"/>
+        </w:rPr>
+        <w:t>:</w:t>
+      </w:r>
+    </w:p>
+    <w:p>
+      <w:pPr>
+        <w:jc w:val="both"/>
+        <w:rPr>
+          <w:rFonts w:ascii="Times" w:hAnsi="Times"/>
+        </w:rPr>
+      </w:pPr>
+    </w:p>
+    <w:p>
+      <w:pPr>
+        <w:jc w:val="both"/>
+        <w:rPr>
+          <w:rFonts w:ascii="Times" w:hAnsi="Times"/>
+        </w:rPr>
+      </w:pPr>
+    </w:p>
+    <w:p>
+      <w:pPr>
+        <w:jc w:val="both"/>
+        <w:rPr>
+          <w:rFonts w:ascii="Times" w:hAnsi="Times"/>
+        </w:rPr>
+      </w:pPr>
+    </w:p>
+    <w:p>
+      <w:pPr>
+        <w:jc w:val="both"/>
+        <w:rPr>
+          <w:rFonts w:ascii="Times" w:hAnsi="Times"/>
+        </w:rPr>
+      </w:pPr>
+    </w:p>
+    <w:p>
+      <w:pPr>
+        <w:jc w:val="both"/>
+        <w:rPr>
+          <w:rFonts w:ascii="Times" w:hAnsi="Times"/>
+        </w:rPr>
+      </w:pPr>
+    </w:p>
+    <w:p>
+      <w:pPr>
+        <w:jc w:val="both"/>
+        <w:rPr>
+          <w:rFonts w:ascii="Times" w:hAnsi="Times"/>
+        </w:rPr>
+      </w:pPr>
+    </w:p>
+    <w:p>
+      <w:pPr>
+        <w:jc w:val="both"/>
+        <w:rPr>
+          <w:rFonts w:ascii="Times" w:hAnsi="Times"/>
+        </w:rPr>
+      </w:pPr>
+      <w:r>
+        <w:rPr>
+          <w:rFonts w:ascii="Times" w:hAnsi="Times"/>
+        </w:rPr>
+        <w:t>Now, let’s make a small change to the model. Right now, the model features lifelong immunity, where people move into the Recovered class and never leave. Here are the equations this model approximates:</w:t>
+      </w:r>
+    </w:p>
+    <w:p>
+      <w:pPr>
+        <w:jc w:val="both"/>
+        <w:rPr>
+          <w:rFonts w:ascii="Times" w:hAnsi="Times"/>
+        </w:rPr>
+      </w:pPr>
+      <m:oMathPara>
+        <m:oMath>
+          <m:f>
+            <m:fPr>
+              <m:ctrlPr>
+                <w:rPr>
+                  <w:rFonts w:ascii="Cambria Math" w:hAnsi="Cambria Math"/>
+                  <w:i/>
+                  <w:lang w:val="en"/>
+                </w:rPr>
+              </m:ctrlPr>
+            </m:fPr>
+            <m:num>
+              <m:r>
+                <w:rPr>
+                  <w:rFonts w:ascii="Cambria Math" w:hAnsi="Cambria Math"/>
+                </w:rPr>
+                <m:t>dS</m:t>
+              </m:r>
+            </m:num>
+            <m:den>
+              <m:r>
+                <w:rPr>
+                  <w:rFonts w:ascii="Cambria Math" w:hAnsi="Cambria Math"/>
+                </w:rPr>
+                <m:t>dt</m:t>
+              </m:r>
+            </m:den>
+          </m:f>
+          <m:r>
+            <w:rPr>
+              <w:rFonts w:ascii="Cambria Math" w:hAnsi="Cambria Math"/>
+            </w:rPr>
+            <m:t>=-</m:t>
+          </m:r>
+          <m:f>
+            <m:fPr>
+              <m:ctrlPr>
+                <w:rPr>
+                  <w:rFonts w:ascii="Cambria Math" w:hAnsi="Cambria Math"/>
+                  <w:i/>
+                  <w:lang w:val="en"/>
+                </w:rPr>
+              </m:ctrlPr>
+            </m:fPr>
+            <m:num>
+              <m:r>
+                <w:rPr>
+                  <w:rFonts w:ascii="Cambria Math" w:hAnsi="Cambria Math"/>
+                </w:rPr>
+                <m:t>βSI</m:t>
+              </m:r>
+            </m:num>
+            <m:den>
+              <m:r>
+                <w:rPr>
+                  <w:rFonts w:ascii="Cambria Math" w:hAnsi="Cambria Math"/>
+                </w:rPr>
+                <m:t>N</m:t>
+              </m:r>
+            </m:den>
+          </m:f>
+        </m:oMath>
+      </m:oMathPara>
+    </w:p>
+    <w:p>
+      <w:pPr>
+        <w:jc w:val="both"/>
+        <w:rPr>
+          <w:rFonts w:ascii="Times" w:hAnsi="Times"/>
+        </w:rPr>
+      </w:pPr>
+      <m:oMathPara>
+        <m:oMath>
+          <m:f>
+            <m:fPr>
+              <m:ctrlPr>
+                <w:rPr>
+                  <w:rFonts w:ascii="Cambria Math" w:hAnsi="Cambria Math"/>
+                  <w:i/>
+                  <w:lang w:val="en"/>
+                </w:rPr>
+              </m:ctrlPr>
+            </m:fPr>
+            <m:num>
+              <m:r>
+                <w:rPr>
+                  <w:rFonts w:ascii="Cambria Math" w:hAnsi="Cambria Math"/>
+                </w:rPr>
+                <m:t>dI</m:t>
+              </m:r>
+            </m:num>
+            <m:den>
+              <m:r>
+                <w:rPr>
+                  <w:rFonts w:ascii="Cambria Math" w:hAnsi="Cambria Math"/>
+                </w:rPr>
+                <m:t>dt</m:t>
+              </m:r>
+            </m:den>
+          </m:f>
+          <m:r>
+            <w:rPr>
+              <w:rFonts w:ascii="Cambria Math" w:hAnsi="Cambria Math"/>
+            </w:rPr>
+            <m:t>=+</m:t>
+          </m:r>
+          <m:f>
+            <m:fPr>
+              <m:ctrlPr>
+                <w:rPr>
+                  <w:rFonts w:ascii="Cambria Math" w:hAnsi="Cambria Math"/>
+                  <w:i/>
+                  <w:lang w:val="en"/>
+                </w:rPr>
+              </m:ctrlPr>
+            </m:fPr>
+            <m:num>
+              <m:r>
+                <w:rPr>
+                  <w:rFonts w:ascii="Cambria Math" w:hAnsi="Cambria Math"/>
+                </w:rPr>
+                <m:t>βSI</m:t>
+              </m:r>
+            </m:num>
+            <m:den>
+              <m:r>
+                <w:rPr>
+                  <w:rFonts w:ascii="Cambria Math" w:hAnsi="Cambria Math"/>
+                </w:rPr>
+                <m:t>N</m:t>
+              </m:r>
+            </m:den>
+          </m:f>
+          <m:r>
+            <w:rPr>
+              <w:rFonts w:ascii="Cambria Math" w:hAnsi="Cambria Math"/>
+            </w:rPr>
+            <m:t>-γI</m:t>
+          </m:r>
+        </m:oMath>
+      </m:oMathPara>
+    </w:p>
+    <w:p>
+      <w:pPr>
+        <w:jc w:val="both"/>
+        <w:rPr>
+          <w:rFonts w:ascii="Times" w:eastAsiaTheme="minorEastAsia" w:hAnsi="Times"/>
+        </w:rPr>
+      </w:pPr>
+      <m:oMathPara>
+        <m:oMath>
+          <m:f>
+            <m:fPr>
+              <m:ctrlPr>
+                <w:rPr>
+                  <w:rFonts w:ascii="Cambria Math" w:hAnsi="Cambria Math"/>
+                  <w:i/>
+                  <w:lang w:val="en"/>
+                </w:rPr>
+              </m:ctrlPr>
+            </m:fPr>
+            <m:num>
+              <m:r>
+                <w:rPr>
+                  <w:rFonts w:ascii="Cambria Math" w:hAnsi="Cambria Math"/>
+                </w:rPr>
+                <m:t>dR</m:t>
+              </m:r>
+            </m:num>
+            <m:den>
+              <m:r>
+                <w:rPr>
+                  <w:rFonts w:ascii="Cambria Math" w:hAnsi="Cambria Math"/>
+                </w:rPr>
+                <m:t>dt</m:t>
+              </m:r>
+            </m:den>
+          </m:f>
+          <m:r>
+            <w:rPr>
+              <w:rFonts w:ascii="Cambria Math" w:hAnsi="Cambria Math"/>
+            </w:rPr>
+            <m:t>=+γI</m:t>
+          </m:r>
+        </m:oMath>
+      </m:oMathPara>
     </w:p>
     <w:p>
       <w:pPr>
@@ -648,84 +949,68 @@
         <w:rPr>
           <w:rFonts w:ascii="Times" w:hAnsi="Times"/>
         </w:rPr>
-        <w:t>Then, try to implement an intervention</w:t>
-      </w:r>
-      <w:r>
-        <w:rPr>
-          <w:rFonts w:ascii="Times" w:hAnsi="Times"/>
-        </w:rPr>
-        <w:t xml:space="preserve"> out of one of the following. </w:t>
-      </w:r>
-    </w:p>
-    <w:p>
-      <w:pPr>
-        <w:pStyle w:val="ListParagraph"/>
-        <w:numPr>
-          <w:ilvl w:val="0"/>
-          <w:numId w:val="9"/>
-        </w:numPr>
-        <w:jc w:val="both"/>
-        <w:rPr>
-          <w:rFonts w:ascii="Times" w:hAnsi="Times"/>
-        </w:rPr>
-      </w:pPr>
-      <w:r>
-        <w:rPr>
-          <w:rFonts w:ascii="Times" w:hAnsi="Times"/>
-        </w:rPr>
-        <w:t>Restricting movement</w:t>
-      </w:r>
-    </w:p>
-    <w:p>
-      <w:pPr>
-        <w:pStyle w:val="ListParagraph"/>
-        <w:numPr>
-          <w:ilvl w:val="0"/>
-          <w:numId w:val="9"/>
-        </w:numPr>
-        <w:jc w:val="both"/>
-        <w:rPr>
-          <w:rFonts w:ascii="Times" w:hAnsi="Times"/>
-        </w:rPr>
-      </w:pPr>
-      <w:r>
-        <w:rPr>
-          <w:rFonts w:ascii="Times" w:hAnsi="Times"/>
-        </w:rPr>
-        <w:t>Reducing transmission</w:t>
-      </w:r>
-    </w:p>
-    <w:p>
-      <w:pPr>
-        <w:pStyle w:val="ListParagraph"/>
-        <w:numPr>
-          <w:ilvl w:val="0"/>
-          <w:numId w:val="9"/>
-        </w:numPr>
-        <w:jc w:val="both"/>
-        <w:rPr>
-          <w:rFonts w:ascii="Times" w:hAnsi="Times"/>
-        </w:rPr>
-      </w:pPr>
-      <w:r>
-        <w:rPr>
-          <w:rFonts w:ascii="Times" w:hAnsi="Times"/>
-        </w:rPr>
-        <w:t>Increasing recovery</w:t>
-      </w:r>
-    </w:p>
-    <w:p>
-      <w:pPr>
-        <w:jc w:val="both"/>
-        <w:rPr>
-          <w:rFonts w:ascii="Times" w:hAnsi="Times"/>
-        </w:rPr>
-      </w:pPr>
-      <w:r>
-        <w:rPr>
-          <w:rFonts w:ascii="Times" w:hAnsi="Times"/>
-        </w:rPr>
-        <w:t>How would you cause this change? (</w:t>
+        <w:t xml:space="preserve">If we wanted to include a loss of immunity, indicating that people are immune for 5 days on average (time to loss of immunity: 5 days), what would be the corresponding </w:t>
+      </w:r>
+      <w:r>
+        <w:rPr>
+          <w:rFonts w:ascii="Times" w:hAnsi="Times"/>
+          <w:b/>
+          <w:bCs/>
+        </w:rPr>
+        <w:t>rate</w:t>
+      </w:r>
+      <w:r>
+        <w:rPr>
+          <w:rFonts w:ascii="Times" w:hAnsi="Times"/>
+        </w:rPr>
+        <w:t xml:space="preserve"> of losing immunity?</w:t>
+      </w:r>
+    </w:p>
+    <w:p>
+      <w:pPr>
+        <w:jc w:val="both"/>
+        <w:rPr>
+          <w:rFonts w:ascii="Times" w:hAnsi="Times"/>
+        </w:rPr>
+      </w:pPr>
+    </w:p>
+    <w:p>
+      <w:pPr>
+        <w:jc w:val="both"/>
+        <w:rPr>
+          <w:rFonts w:ascii="Times" w:hAnsi="Times"/>
+        </w:rPr>
+      </w:pPr>
+    </w:p>
+    <w:p>
+      <w:pPr>
+        <w:jc w:val="both"/>
+        <w:rPr>
+          <w:rFonts w:ascii="Times" w:hAnsi="Times"/>
+        </w:rPr>
+      </w:pPr>
+    </w:p>
+    <w:p>
+      <w:pPr>
+        <w:jc w:val="both"/>
+        <w:rPr>
+          <w:rFonts w:ascii="Times" w:hAnsi="Times"/>
+        </w:rPr>
+      </w:pPr>
+    </w:p>
+    <w:p>
+      <w:pPr>
+        <w:jc w:val="both"/>
+        <w:rPr>
+          <w:rFonts w:ascii="Times" w:hAnsi="Times"/>
+        </w:rPr>
+      </w:pPr>
+      <w:r>
+        <w:rPr>
+          <w:rFonts w:ascii="Times" w:hAnsi="Times"/>
+        </w:rPr>
+        <w:lastRenderedPageBreak/>
+        <w:t xml:space="preserve">Let’s implement this change, using the rate of losing immunity of .2. We can do this by opening the </w:t>
       </w:r>
       <w:proofErr w:type="spellStart"/>
       <w:proofErr w:type="gramStart"/>
@@ -733,7 +1018,7 @@
         <w:rPr>
           <w:rFonts w:ascii="Times" w:hAnsi="Times"/>
         </w:rPr>
-        <w:t>ie</w:t>
+        <w:t>modelfx.R</w:t>
       </w:r>
       <w:proofErr w:type="spellEnd"/>
       <w:proofErr w:type="gramEnd"/>
@@ -741,70 +1026,583 @@
         <w:rPr>
           <w:rFonts w:ascii="Times" w:hAnsi="Times"/>
         </w:rPr>
-        <w:t xml:space="preserve">. would you change the </w:t>
+        <w:t xml:space="preserve"> file, and adding some code to the </w:t>
       </w:r>
       <w:proofErr w:type="spellStart"/>
       <w:r>
         <w:rPr>
           <w:rFonts w:ascii="Times" w:hAnsi="Times"/>
         </w:rPr>
-        <w:t>movement_data</w:t>
+        <w:t>recovery_timestep</w:t>
       </w:r>
       <w:proofErr w:type="spellEnd"/>
       <w:r>
         <w:rPr>
           <w:rFonts w:ascii="Times" w:hAnsi="Times"/>
         </w:rPr>
-        <w:t xml:space="preserve"> file, or would you adjust transmission rates, or recovery rates?)</w:t>
-      </w:r>
-      <w:r>
-        <w:rPr>
-          <w:rFonts w:ascii="Times" w:hAnsi="Times"/>
-        </w:rPr>
-        <w:t xml:space="preserve"> </w:t>
-      </w:r>
-    </w:p>
-    <w:p>
-      <w:pPr>
-        <w:jc w:val="both"/>
-        <w:rPr>
-          <w:rFonts w:ascii="Times" w:hAnsi="Times"/>
-        </w:rPr>
-      </w:pPr>
-    </w:p>
-    <w:p>
-      <w:pPr>
-        <w:jc w:val="both"/>
-        <w:rPr>
-          <w:rFonts w:ascii="Times" w:hAnsi="Times"/>
-        </w:rPr>
-      </w:pPr>
-    </w:p>
-    <w:p>
-      <w:pPr>
-        <w:jc w:val="both"/>
-        <w:rPr>
-          <w:rFonts w:ascii="Times" w:hAnsi="Times"/>
-        </w:rPr>
-      </w:pPr>
-      <w:r>
-        <w:rPr>
-          <w:rFonts w:ascii="Times" w:hAnsi="Times"/>
-        </w:rPr>
-        <w:t xml:space="preserve">Implement the change in the model, then plot the outbreak again. How did it change? </w:t>
-      </w:r>
-      <w:r>
-        <w:rPr>
-          <w:rFonts w:ascii="Times" w:hAnsi="Times"/>
-        </w:rPr>
-        <w:t>Paste the new figures below:</w:t>
-      </w:r>
-    </w:p>
-    <w:p>
-      <w:pPr>
-        <w:jc w:val="both"/>
-        <w:rPr>
-          <w:rFonts w:ascii="Times" w:hAnsi="Times"/>
+        <w:t>() function, which governs what happens when people get over their infection:</w:t>
+      </w:r>
+    </w:p>
+    <w:p>
+      <w:pPr>
+        <w:jc w:val="both"/>
+        <w:rPr>
+          <w:rFonts w:ascii="Times" w:hAnsi="Times"/>
+        </w:rPr>
+      </w:pPr>
+      <w:r>
+        <w:rPr>
+          <w:rFonts w:ascii="Times" w:hAnsi="Times"/>
+        </w:rPr>
+        <w:drawing>
+          <wp:inline distT="0" distB="0" distL="0" distR="0" wp14:anchorId="72151BB6" wp14:editId="73B74F05">
+            <wp:extent cx="5943600" cy="1978025"/>
+            <wp:effectExtent l="0" t="0" r="0" b="3175"/>
+            <wp:docPr id="836706855" name="Picture 1"/>
+            <wp:cNvGraphicFramePr>
+              <a:graphicFrameLocks xmlns:a="http://schemas.openxmlformats.org/drawingml/2006/main" noChangeAspect="1"/>
+            </wp:cNvGraphicFramePr>
+            <a:graphic xmlns:a="http://schemas.openxmlformats.org/drawingml/2006/main">
+              <a:graphicData uri="http://schemas.openxmlformats.org/drawingml/2006/picture">
+                <pic:pic xmlns:pic="http://schemas.openxmlformats.org/drawingml/2006/picture">
+                  <pic:nvPicPr>
+                    <pic:cNvPr id="836706855" name=""/>
+                    <pic:cNvPicPr/>
+                  </pic:nvPicPr>
+                  <pic:blipFill>
+                    <a:blip r:embed="rId8"/>
+                    <a:stretch>
+                      <a:fillRect/>
+                    </a:stretch>
+                  </pic:blipFill>
+                  <pic:spPr>
+                    <a:xfrm>
+                      <a:off x="0" y="0"/>
+                      <a:ext cx="5943600" cy="1978025"/>
+                    </a:xfrm>
+                    <a:prstGeom prst="rect">
+                      <a:avLst/>
+                    </a:prstGeom>
+                  </pic:spPr>
+                </pic:pic>
+              </a:graphicData>
+            </a:graphic>
+          </wp:inline>
+        </w:drawing>
+      </w:r>
+    </w:p>
+    <w:p>
+      <w:pPr>
+        <w:jc w:val="both"/>
+        <w:rPr>
+          <w:rFonts w:ascii="Times" w:hAnsi="Times"/>
+        </w:rPr>
+      </w:pPr>
+      <w:r>
+        <w:rPr>
+          <w:rFonts w:ascii="Times" w:hAnsi="Times"/>
+        </w:rPr>
+        <w:t xml:space="preserve">Right now, people who recover at a rate gamma move into the Recovered class, and nothing else happens to them. This function works by calculating the number of people recovering in each patch </w:t>
+      </w:r>
+      <w:proofErr w:type="spellStart"/>
+      <w:r>
+        <w:rPr>
+          <w:rFonts w:ascii="Times" w:hAnsi="Times"/>
+        </w:rPr>
+        <w:t>i</w:t>
+      </w:r>
+      <w:proofErr w:type="spellEnd"/>
+      <w:r>
+        <w:rPr>
+          <w:rFonts w:ascii="Times" w:hAnsi="Times"/>
+        </w:rPr>
+        <w:t xml:space="preserve">, as </w:t>
+      </w:r>
+      <w:proofErr w:type="spellStart"/>
+      <w:r>
+        <w:rPr>
+          <w:rFonts w:ascii="Consolas" w:hAnsi="Consolas" w:cs="Consolas"/>
+        </w:rPr>
+        <w:t>recovered_today_i</w:t>
+      </w:r>
+      <w:proofErr w:type="spellEnd"/>
+      <w:r>
+        <w:rPr>
+          <w:rFonts w:ascii="Consolas" w:hAnsi="Consolas" w:cs="Consolas"/>
+        </w:rPr>
+        <w:t xml:space="preserve">= </w:t>
+      </w:r>
+      <w:proofErr w:type="spellStart"/>
+      <w:r>
+        <w:rPr>
+          <w:rFonts w:ascii="Consolas" w:hAnsi="Consolas" w:cs="Consolas"/>
+        </w:rPr>
+        <w:t>HPop$I</w:t>
+      </w:r>
+      <w:proofErr w:type="spellEnd"/>
+      <w:r>
+        <w:rPr>
+          <w:rFonts w:ascii="Consolas" w:hAnsi="Consolas" w:cs="Consolas"/>
+        </w:rPr>
+        <w:t>[</w:t>
+      </w:r>
+      <w:proofErr w:type="spellStart"/>
+      <w:r>
+        <w:rPr>
+          <w:rFonts w:ascii="Consolas" w:hAnsi="Consolas" w:cs="Consolas"/>
+        </w:rPr>
+        <w:t>i</w:t>
+      </w:r>
+      <w:proofErr w:type="spellEnd"/>
+      <w:r>
+        <w:rPr>
+          <w:rFonts w:ascii="Consolas" w:hAnsi="Consolas" w:cs="Consolas"/>
+        </w:rPr>
+        <w:t xml:space="preserve">] * </w:t>
+      </w:r>
+      <w:proofErr w:type="spellStart"/>
+      <w:r>
+        <w:rPr>
+          <w:rFonts w:ascii="Consolas" w:hAnsi="Consolas" w:cs="Consolas"/>
+        </w:rPr>
+        <w:t>HPop$gamma</w:t>
+      </w:r>
+      <w:proofErr w:type="spellEnd"/>
+      <w:r>
+        <w:rPr>
+          <w:rFonts w:ascii="Consolas" w:hAnsi="Consolas" w:cs="Consolas"/>
+        </w:rPr>
+        <w:t>[</w:t>
+      </w:r>
+      <w:proofErr w:type="spellStart"/>
+      <w:r>
+        <w:rPr>
+          <w:rFonts w:ascii="Consolas" w:hAnsi="Consolas" w:cs="Consolas"/>
+        </w:rPr>
+        <w:t>i</w:t>
+      </w:r>
+      <w:proofErr w:type="spellEnd"/>
+      <w:r>
+        <w:rPr>
+          <w:rFonts w:ascii="Consolas" w:hAnsi="Consolas" w:cs="Consolas"/>
+        </w:rPr>
+        <w:t>]</w:t>
+      </w:r>
+      <w:r>
+        <w:rPr>
+          <w:rFonts w:ascii="Consolas" w:hAnsi="Consolas" w:cs="Consolas"/>
+        </w:rPr>
+        <w:t>.</w:t>
+      </w:r>
+      <w:r>
+        <w:rPr>
+          <w:rFonts w:ascii="Times" w:hAnsi="Times"/>
+        </w:rPr>
+        <w:t xml:space="preserve"> We will add a step to this, which will first cause some recovered to lose their immunity and return to Susceptible, at a rate </w:t>
+      </w:r>
+      <w:r>
+        <w:rPr>
+          <w:rFonts w:ascii="Times" w:hAnsi="Times"/>
+        </w:rPr>
+        <w:t>of .2. We will do this by adding a second “for” loop, which does this step before the addition of new recovered people:</w:t>
+      </w:r>
+    </w:p>
+    <w:p>
+      <w:pPr>
+        <w:jc w:val="both"/>
+        <w:rPr>
+          <w:rFonts w:ascii="Consolas" w:hAnsi="Consolas" w:cs="Consolas"/>
+        </w:rPr>
+      </w:pPr>
+    </w:p>
+    <w:p>
+      <w:pPr>
+        <w:jc w:val="both"/>
+        <w:rPr>
+          <w:rFonts w:ascii="Consolas" w:hAnsi="Consolas" w:cs="Consolas"/>
+        </w:rPr>
+      </w:pPr>
+      <w:r>
+        <w:rPr>
+          <w:rFonts w:ascii="Consolas" w:hAnsi="Consolas" w:cs="Consolas"/>
+        </w:rPr>
+        <w:t xml:space="preserve">  for (</w:t>
+      </w:r>
+      <w:proofErr w:type="spellStart"/>
+      <w:r>
+        <w:rPr>
+          <w:rFonts w:ascii="Consolas" w:hAnsi="Consolas" w:cs="Consolas"/>
+        </w:rPr>
+        <w:t>i</w:t>
+      </w:r>
+      <w:proofErr w:type="spellEnd"/>
+      <w:r>
+        <w:rPr>
+          <w:rFonts w:ascii="Consolas" w:hAnsi="Consolas" w:cs="Consolas"/>
+        </w:rPr>
+        <w:t xml:space="preserve"> in </w:t>
+      </w:r>
+      <w:proofErr w:type="gramStart"/>
+      <w:r>
+        <w:rPr>
+          <w:rFonts w:ascii="Consolas" w:hAnsi="Consolas" w:cs="Consolas"/>
+        </w:rPr>
+        <w:t>1:length</w:t>
+      </w:r>
+      <w:proofErr w:type="gramEnd"/>
+      <w:r>
+        <w:rPr>
+          <w:rFonts w:ascii="Consolas" w:hAnsi="Consolas" w:cs="Consolas"/>
+        </w:rPr>
+        <w:t>(</w:t>
+      </w:r>
+      <w:proofErr w:type="spellStart"/>
+      <w:r>
+        <w:rPr>
+          <w:rFonts w:ascii="Consolas" w:hAnsi="Consolas" w:cs="Consolas"/>
+        </w:rPr>
+        <w:t>HPop$R</w:t>
+      </w:r>
+      <w:proofErr w:type="spellEnd"/>
+      <w:r>
+        <w:rPr>
+          <w:rFonts w:ascii="Consolas" w:hAnsi="Consolas" w:cs="Consolas"/>
+        </w:rPr>
+        <w:t>)){</w:t>
+      </w:r>
+    </w:p>
+    <w:p>
+      <w:pPr>
+        <w:jc w:val="both"/>
+        <w:rPr>
+          <w:rFonts w:ascii="Consolas" w:hAnsi="Consolas" w:cs="Consolas"/>
+        </w:rPr>
+      </w:pPr>
+      <w:r>
+        <w:rPr>
+          <w:rFonts w:ascii="Consolas" w:hAnsi="Consolas" w:cs="Consolas"/>
+        </w:rPr>
+        <w:t xml:space="preserve">    </w:t>
+      </w:r>
+      <w:proofErr w:type="spellStart"/>
+      <w:r>
+        <w:rPr>
+          <w:rFonts w:ascii="Consolas" w:hAnsi="Consolas" w:cs="Consolas"/>
+        </w:rPr>
+        <w:t>losing_immunity_today_i</w:t>
+      </w:r>
+      <w:proofErr w:type="spellEnd"/>
+      <w:r>
+        <w:rPr>
+          <w:rFonts w:ascii="Consolas" w:hAnsi="Consolas" w:cs="Consolas"/>
+        </w:rPr>
+        <w:t xml:space="preserve"> = </w:t>
+      </w:r>
+      <w:proofErr w:type="spellStart"/>
+      <w:r>
+        <w:rPr>
+          <w:rFonts w:ascii="Consolas" w:hAnsi="Consolas" w:cs="Consolas"/>
+        </w:rPr>
+        <w:t>HPop$R</w:t>
+      </w:r>
+      <w:proofErr w:type="spellEnd"/>
+      <w:r>
+        <w:rPr>
+          <w:rFonts w:ascii="Consolas" w:hAnsi="Consolas" w:cs="Consolas"/>
+        </w:rPr>
+        <w:t>[</w:t>
+      </w:r>
+      <w:proofErr w:type="spellStart"/>
+      <w:r>
+        <w:rPr>
+          <w:rFonts w:ascii="Consolas" w:hAnsi="Consolas" w:cs="Consolas"/>
+        </w:rPr>
+        <w:t>i</w:t>
+      </w:r>
+      <w:proofErr w:type="spellEnd"/>
+      <w:r>
+        <w:rPr>
+          <w:rFonts w:ascii="Consolas" w:hAnsi="Consolas" w:cs="Consolas"/>
+        </w:rPr>
+        <w:t>] * .2</w:t>
+      </w:r>
+    </w:p>
+    <w:p>
+      <w:pPr>
+        <w:jc w:val="both"/>
+        <w:rPr>
+          <w:rFonts w:ascii="Consolas" w:hAnsi="Consolas" w:cs="Consolas"/>
+        </w:rPr>
+      </w:pPr>
+      <w:r>
+        <w:rPr>
+          <w:rFonts w:ascii="Consolas" w:hAnsi="Consolas" w:cs="Consolas"/>
+        </w:rPr>
+        <w:t xml:space="preserve">    </w:t>
+      </w:r>
+      <w:proofErr w:type="spellStart"/>
+      <w:r>
+        <w:rPr>
+          <w:rFonts w:ascii="Consolas" w:hAnsi="Consolas" w:cs="Consolas"/>
+        </w:rPr>
+        <w:t>HPop$R</w:t>
+      </w:r>
+      <w:proofErr w:type="spellEnd"/>
+      <w:r>
+        <w:rPr>
+          <w:rFonts w:ascii="Consolas" w:hAnsi="Consolas" w:cs="Consolas"/>
+        </w:rPr>
+        <w:t>[</w:t>
+      </w:r>
+      <w:proofErr w:type="spellStart"/>
+      <w:r>
+        <w:rPr>
+          <w:rFonts w:ascii="Consolas" w:hAnsi="Consolas" w:cs="Consolas"/>
+        </w:rPr>
+        <w:t>i</w:t>
+      </w:r>
+      <w:proofErr w:type="spellEnd"/>
+      <w:r>
+        <w:rPr>
+          <w:rFonts w:ascii="Consolas" w:hAnsi="Consolas" w:cs="Consolas"/>
+        </w:rPr>
+        <w:t xml:space="preserve">] = </w:t>
+      </w:r>
+      <w:proofErr w:type="spellStart"/>
+      <w:r>
+        <w:rPr>
+          <w:rFonts w:ascii="Consolas" w:hAnsi="Consolas" w:cs="Consolas"/>
+        </w:rPr>
+        <w:t>HPop$R</w:t>
+      </w:r>
+      <w:proofErr w:type="spellEnd"/>
+      <w:r>
+        <w:rPr>
+          <w:rFonts w:ascii="Consolas" w:hAnsi="Consolas" w:cs="Consolas"/>
+        </w:rPr>
+        <w:t>[</w:t>
+      </w:r>
+      <w:proofErr w:type="spellStart"/>
+      <w:r>
+        <w:rPr>
+          <w:rFonts w:ascii="Consolas" w:hAnsi="Consolas" w:cs="Consolas"/>
+        </w:rPr>
+        <w:t>i</w:t>
+      </w:r>
+      <w:proofErr w:type="spellEnd"/>
+      <w:r>
+        <w:rPr>
+          <w:rFonts w:ascii="Consolas" w:hAnsi="Consolas" w:cs="Consolas"/>
+        </w:rPr>
+        <w:t xml:space="preserve">] - </w:t>
+      </w:r>
+      <w:proofErr w:type="spellStart"/>
+      <w:r>
+        <w:rPr>
+          <w:rFonts w:ascii="Consolas" w:hAnsi="Consolas" w:cs="Consolas"/>
+        </w:rPr>
+        <w:t>losing_immunity_today_i</w:t>
+      </w:r>
+      <w:proofErr w:type="spellEnd"/>
+    </w:p>
+    <w:p>
+      <w:pPr>
+        <w:jc w:val="both"/>
+        <w:rPr>
+          <w:rFonts w:ascii="Consolas" w:hAnsi="Consolas" w:cs="Consolas"/>
+        </w:rPr>
+      </w:pPr>
+      <w:r>
+        <w:rPr>
+          <w:rFonts w:ascii="Consolas" w:hAnsi="Consolas" w:cs="Consolas"/>
+        </w:rPr>
+        <w:t xml:space="preserve">    </w:t>
+      </w:r>
+      <w:proofErr w:type="spellStart"/>
+      <w:r>
+        <w:rPr>
+          <w:rFonts w:ascii="Consolas" w:hAnsi="Consolas" w:cs="Consolas"/>
+        </w:rPr>
+        <w:t>HPop$S</w:t>
+      </w:r>
+      <w:proofErr w:type="spellEnd"/>
+      <w:r>
+        <w:rPr>
+          <w:rFonts w:ascii="Consolas" w:hAnsi="Consolas" w:cs="Consolas"/>
+        </w:rPr>
+        <w:t>[</w:t>
+      </w:r>
+      <w:proofErr w:type="spellStart"/>
+      <w:r>
+        <w:rPr>
+          <w:rFonts w:ascii="Consolas" w:hAnsi="Consolas" w:cs="Consolas"/>
+        </w:rPr>
+        <w:t>i</w:t>
+      </w:r>
+      <w:proofErr w:type="spellEnd"/>
+      <w:r>
+        <w:rPr>
+          <w:rFonts w:ascii="Consolas" w:hAnsi="Consolas" w:cs="Consolas"/>
+        </w:rPr>
+        <w:t xml:space="preserve">] = </w:t>
+      </w:r>
+      <w:proofErr w:type="spellStart"/>
+      <w:r>
+        <w:rPr>
+          <w:rFonts w:ascii="Consolas" w:hAnsi="Consolas" w:cs="Consolas"/>
+        </w:rPr>
+        <w:t>HPop$S</w:t>
+      </w:r>
+      <w:proofErr w:type="spellEnd"/>
+      <w:r>
+        <w:rPr>
+          <w:rFonts w:ascii="Consolas" w:hAnsi="Consolas" w:cs="Consolas"/>
+        </w:rPr>
+        <w:t>[</w:t>
+      </w:r>
+      <w:proofErr w:type="spellStart"/>
+      <w:r>
+        <w:rPr>
+          <w:rFonts w:ascii="Consolas" w:hAnsi="Consolas" w:cs="Consolas"/>
+        </w:rPr>
+        <w:t>i</w:t>
+      </w:r>
+      <w:proofErr w:type="spellEnd"/>
+      <w:r>
+        <w:rPr>
+          <w:rFonts w:ascii="Consolas" w:hAnsi="Consolas" w:cs="Consolas"/>
+        </w:rPr>
+        <w:t xml:space="preserve">] + </w:t>
+      </w:r>
+      <w:proofErr w:type="spellStart"/>
+      <w:r>
+        <w:rPr>
+          <w:rFonts w:ascii="Consolas" w:hAnsi="Consolas" w:cs="Consolas"/>
+        </w:rPr>
+        <w:t>losing_immunity_today_i</w:t>
+      </w:r>
+      <w:proofErr w:type="spellEnd"/>
+    </w:p>
+    <w:p>
+      <w:pPr>
+        <w:jc w:val="both"/>
+        <w:rPr>
+          <w:rFonts w:ascii="Consolas" w:hAnsi="Consolas" w:cs="Consolas"/>
+        </w:rPr>
+      </w:pPr>
+      <w:r>
+        <w:rPr>
+          <w:rFonts w:ascii="Consolas" w:hAnsi="Consolas" w:cs="Consolas"/>
+        </w:rPr>
+        <w:t xml:space="preserve">  }</w:t>
+      </w:r>
+    </w:p>
+    <w:p>
+      <w:pPr>
+        <w:jc w:val="both"/>
+        <w:rPr>
+          <w:rFonts w:ascii="Consolas" w:hAnsi="Consolas" w:cs="Consolas"/>
+        </w:rPr>
+      </w:pPr>
+    </w:p>
+    <w:p>
+      <w:pPr>
+        <w:jc w:val="both"/>
+        <w:rPr>
+          <w:rFonts w:ascii="Times New Roman" w:hAnsi="Times New Roman" w:cs="Times New Roman"/>
+        </w:rPr>
+      </w:pPr>
+      <w:r>
+        <w:rPr>
+          <w:rFonts w:ascii="Times New Roman" w:hAnsi="Times New Roman" w:cs="Times New Roman"/>
+        </w:rPr>
+        <w:t>At the end of this, your function should look like this:</w:t>
+      </w:r>
+    </w:p>
+    <w:p>
+      <w:pPr>
+        <w:jc w:val="both"/>
+        <w:rPr>
+          <w:rFonts w:ascii="Times New Roman" w:hAnsi="Times New Roman" w:cs="Times New Roman"/>
+        </w:rPr>
+      </w:pPr>
+      <w:r>
+        <w:rPr>
+          <w:rFonts w:ascii="Times New Roman" w:hAnsi="Times New Roman" w:cs="Times New Roman"/>
+        </w:rPr>
+        <w:drawing>
+          <wp:inline distT="0" distB="0" distL="0" distR="0" wp14:anchorId="5BEAEB16" wp14:editId="498C0657">
+            <wp:extent cx="5943600" cy="2633980"/>
+            <wp:effectExtent l="0" t="0" r="0" b="0"/>
+            <wp:docPr id="1272768739" name="Picture 1"/>
+            <wp:cNvGraphicFramePr>
+              <a:graphicFrameLocks xmlns:a="http://schemas.openxmlformats.org/drawingml/2006/main" noChangeAspect="1"/>
+            </wp:cNvGraphicFramePr>
+            <a:graphic xmlns:a="http://schemas.openxmlformats.org/drawingml/2006/main">
+              <a:graphicData uri="http://schemas.openxmlformats.org/drawingml/2006/picture">
+                <pic:pic xmlns:pic="http://schemas.openxmlformats.org/drawingml/2006/picture">
+                  <pic:nvPicPr>
+                    <pic:cNvPr id="1272768739" name=""/>
+                    <pic:cNvPicPr/>
+                  </pic:nvPicPr>
+                  <pic:blipFill>
+                    <a:blip r:embed="rId9"/>
+                    <a:stretch>
+                      <a:fillRect/>
+                    </a:stretch>
+                  </pic:blipFill>
+                  <pic:spPr>
+                    <a:xfrm>
+                      <a:off x="0" y="0"/>
+                      <a:ext cx="5943600" cy="2633980"/>
+                    </a:xfrm>
+                    <a:prstGeom prst="rect">
+                      <a:avLst/>
+                    </a:prstGeom>
+                  </pic:spPr>
+                </pic:pic>
+              </a:graphicData>
+            </a:graphic>
+          </wp:inline>
+        </w:drawing>
+      </w:r>
+    </w:p>
+    <w:p>
+      <w:pPr>
+        <w:jc w:val="both"/>
+        <w:rPr>
+          <w:rFonts w:ascii="Times New Roman" w:hAnsi="Times New Roman" w:cs="Times New Roman"/>
+        </w:rPr>
+      </w:pPr>
+    </w:p>
+    <w:p>
+      <w:pPr>
+        <w:jc w:val="both"/>
+        <w:rPr>
+          <w:rFonts w:ascii="Times New Roman" w:hAnsi="Times New Roman" w:cs="Times New Roman"/>
+        </w:rPr>
+      </w:pPr>
+      <w:r>
+        <w:rPr>
+          <w:rFonts w:ascii="Times New Roman" w:hAnsi="Times New Roman" w:cs="Times New Roman"/>
+          <w:b/>
+          <w:bCs/>
+        </w:rPr>
+        <w:lastRenderedPageBreak/>
+        <w:t xml:space="preserve">TASK 3: </w:t>
+      </w:r>
+      <w:r>
+        <w:rPr>
+          <w:rFonts w:ascii="Times New Roman" w:hAnsi="Times New Roman" w:cs="Times New Roman"/>
+        </w:rPr>
+        <w:t>Implement this change, and rerun your simulation, plotting the output similarly for the entire epidemic curve, then for 10, 25, and 50 days as before:</w:t>
+      </w:r>
+    </w:p>
+    <w:p>
+      <w:pPr>
+        <w:jc w:val="both"/>
+        <w:rPr>
+          <w:rFonts w:ascii="Times New Roman" w:hAnsi="Times New Roman" w:cs="Times New Roman"/>
         </w:rPr>
       </w:pPr>
     </w:p>

</xml_diff>